<commit_message>
some tricky improvements on reg
</commit_message>
<xml_diff>
--- a/desktop_src/result_and_transcript_system/result_and_transcript_system/setup/RTPS Result Soft Setup/Feature Guide - Result and Transcript Processing System.docx
+++ b/desktop_src/result_and_transcript_system/result_and_transcript_system/setup/RTPS Result Soft Setup/Feature Guide - Result and Transcript Processing System.docx
@@ -1,6 +1,6 @@
 
 <file path=word/document.xml><?xml version="1.0" encoding="utf-8"?>
-<w:document xmlns:wpc="http://schemas.microsoft.com/office/word/2010/wordprocessingCanvas" xmlns:cx="http://schemas.microsoft.com/office/drawing/2014/chartex" xmlns:mc="http://schemas.openxmlformats.org/markup-compatibility/2006" xmlns:o="urn:schemas-microsoft-com:office:office" xmlns:r="http://schemas.openxmlformats.org/officeDocument/2006/relationships" xmlns:m="http://schemas.openxmlformats.org/officeDocument/2006/math" xmlns:v="urn:schemas-microsoft-com:vml" xmlns:wp14="http://schemas.microsoft.com/office/word/2010/wordprocessingDrawing" xmlns:wp="http://schemas.openxmlformats.org/drawingml/2006/wordprocessingDrawing" xmlns:w10="urn:schemas-microsoft-com:office:word" xmlns:w="http://schemas.openxmlformats.org/wordprocessingml/2006/main" xmlns:w14="http://schemas.microsoft.com/office/word/2010/wordml" xmlns:w15="http://schemas.microsoft.com/office/word/2012/wordml" xmlns:w16se="http://schemas.microsoft.com/office/word/2015/wordml/symex" xmlns:wpg="http://schemas.microsoft.com/office/word/2010/wordprocessingGroup" xmlns:wpi="http://schemas.microsoft.com/office/word/2010/wordprocessingInk" xmlns:wne="http://schemas.microsoft.com/office/word/2006/wordml" xmlns:wps="http://schemas.microsoft.com/office/word/2010/wordprocessingShape" mc:Ignorable="w14 w15 w16se wp14">
+<w:document xmlns:wpc="http://schemas.microsoft.com/office/word/2010/wordprocessingCanvas" xmlns:mc="http://schemas.openxmlformats.org/markup-compatibility/2006" xmlns:o="urn:schemas-microsoft-com:office:office" xmlns:r="http://schemas.openxmlformats.org/officeDocument/2006/relationships" xmlns:m="http://schemas.openxmlformats.org/officeDocument/2006/math" xmlns:v="urn:schemas-microsoft-com:vml" xmlns:wp14="http://schemas.microsoft.com/office/word/2010/wordprocessingDrawing" xmlns:wp="http://schemas.openxmlformats.org/drawingml/2006/wordprocessingDrawing" xmlns:w10="urn:schemas-microsoft-com:office:word" xmlns:w="http://schemas.openxmlformats.org/wordprocessingml/2006/main" xmlns:w14="http://schemas.microsoft.com/office/word/2010/wordml" xmlns:w15="http://schemas.microsoft.com/office/word/2012/wordml" xmlns:wpg="http://schemas.microsoft.com/office/word/2010/wordprocessingGroup" xmlns:wpi="http://schemas.microsoft.com/office/word/2010/wordprocessingInk" xmlns:wne="http://schemas.microsoft.com/office/word/2006/wordml" xmlns:wps="http://schemas.microsoft.com/office/word/2010/wordprocessingShape" mc:Ignorable="w14 w15 wp14">
   <w:body>
     <w:p>
       <w:pPr>
@@ -14,13 +14,10 @@
       <w:pPr>
         <w:pStyle w:val="Title"/>
       </w:pPr>
-    </w:p>
-    <w:p>
-      <w:bookmarkStart w:id="0" w:name="_GoBack"/>
-      <w:bookmarkEnd w:id="0"/>
     </w:p>
     <w:p/>
     <w:p/>
+    <w:p/>
     <w:p>
       <w:pPr>
         <w:pStyle w:val="Title"/>
@@ -39,8 +36,13 @@
         <w:pStyle w:val="Title"/>
       </w:pPr>
       <w:r>
-        <w:t>Dr. E. Olaye</w:t>
-      </w:r>
+        <w:t xml:space="preserve">Dr. E. </w:t>
+      </w:r>
+      <w:proofErr w:type="spellStart"/>
+      <w:r>
+        <w:t>Olaye</w:t>
+      </w:r>
+      <w:proofErr w:type="spellEnd"/>
     </w:p>
     <w:p>
       <w:r>
@@ -94,10 +96,7 @@
         <w:t>Customizable</w:t>
       </w:r>
       <w:r>
-        <w:t xml:space="preserve"> </w:t>
-      </w:r>
-      <w:r>
-        <w:t>result template</w:t>
+        <w:t xml:space="preserve"> result template</w:t>
       </w:r>
     </w:p>
     <w:p/>
@@ -730,8 +729,13 @@
     </w:p>
     <w:p>
       <w:r>
-        <w:t>Accepts registration data from other sourses</w:t>
-      </w:r>
+        <w:t xml:space="preserve">Accepts registration data from other </w:t>
+      </w:r>
+      <w:r>
+        <w:t>sources</w:t>
+      </w:r>
+      <w:bookmarkStart w:id="0" w:name="_GoBack"/>
+      <w:bookmarkEnd w:id="0"/>
     </w:p>
     <w:p>
       <w:r>
@@ -822,7 +826,7 @@
 </file>
 
 <file path=word/styles.xml><?xml version="1.0" encoding="utf-8"?>
-<w:styles xmlns:mc="http://schemas.openxmlformats.org/markup-compatibility/2006" xmlns:r="http://schemas.openxmlformats.org/officeDocument/2006/relationships" xmlns:w="http://schemas.openxmlformats.org/wordprocessingml/2006/main" xmlns:w14="http://schemas.microsoft.com/office/word/2010/wordml" xmlns:w15="http://schemas.microsoft.com/office/word/2012/wordml" xmlns:w16se="http://schemas.microsoft.com/office/word/2015/wordml/symex" mc:Ignorable="w14 w15 w16se">
+<w:styles xmlns:mc="http://schemas.openxmlformats.org/markup-compatibility/2006" xmlns:r="http://schemas.openxmlformats.org/officeDocument/2006/relationships" xmlns:w="http://schemas.openxmlformats.org/wordprocessingml/2006/main" xmlns:w14="http://schemas.microsoft.com/office/word/2010/wordml" xmlns:w15="http://schemas.microsoft.com/office/word/2012/wordml" mc:Ignorable="w14 w15">
   <w:docDefaults>
     <w:rPrDefault>
       <w:rPr>
@@ -1617,7 +1621,7 @@
 </file>
 
 <file path=customXml/itemProps1.xml><?xml version="1.0" encoding="utf-8"?>
-<ds:datastoreItem xmlns:ds="http://schemas.openxmlformats.org/officeDocument/2006/customXml" ds:itemID="{45F49DFE-6778-4BB4-8307-3D164B5508E9}">
+<ds:datastoreItem xmlns:ds="http://schemas.openxmlformats.org/officeDocument/2006/customXml" ds:itemID="{9FAF67A8-EE1F-4856-886A-ECCD43411ECF}">
   <ds:schemaRefs>
     <ds:schemaRef ds:uri="http://schemas.openxmlformats.org/officeDocument/2006/bibliography"/>
   </ds:schemaRefs>

</xml_diff>